<commit_message>
Do : edit sequence trnsaksi penjualan obat Hambatan : tidak ada To Do : merevisi jika ada yang slah
</commit_message>
<xml_diff>
--- a/Deliverable/sequence/Transaksi Penjualan Obat (Sinta).docx
+++ b/Deliverable/sequence/Transaksi Penjualan Obat (Sinta).docx
@@ -2,132 +2,6 @@
 <file path=word/document.xml><?xml version="1.0" encoding="utf-8"?>
 <w:document xmlns:ve="http://schemas.openxmlformats.org/markup-compatibility/2006" xmlns:o="urn:schemas-microsoft-com:office:office" xmlns:r="http://schemas.openxmlformats.org/officeDocument/2006/relationships" xmlns:m="http://schemas.openxmlformats.org/officeDocument/2006/math" xmlns:v="urn:schemas-microsoft-com:vml" xmlns:wp="http://schemas.openxmlformats.org/drawingml/2006/wordprocessingDrawing" xmlns:w10="urn:schemas-microsoft-com:office:word" xmlns:w="http://schemas.openxmlformats.org/wordprocessingml/2006/main" xmlns:wne="http://schemas.microsoft.com/office/word/2006/wordml">
   <w:body>
-    <w:p>
-      <w:pPr>
-        <w:spacing w:line="240" w:lineRule="auto"/>
-      </w:pPr>
-      <w:r>
-        <w:rPr>
-          <w:noProof/>
-          <w:lang w:eastAsia="id-ID"/>
-        </w:rPr>
-        <w:pict>
-          <v:rect id="Rectangle 3" o:spid="_x0000_s1027" style="position:absolute;margin-left:-6.75pt;margin-top:-6.75pt;width:484.5pt;height:3.55pt;z-index:251661312;visibility:visible;mso-height-relative:margin;v-text-anchor:middle" o:gfxdata="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" fillcolor="red" strokecolor="red" strokeweight="2pt"/>
-        </w:pict>
-      </w:r>
-      <w:r>
-        <w:rPr>
-          <w:rFonts w:ascii="Times New Roman" w:hAnsi="Times New Roman" w:cs="Times New Roman"/>
-          <w:noProof/>
-          <w:sz w:val="36"/>
-          <w:szCs w:val="36"/>
-          <w:lang w:eastAsia="id-ID"/>
-        </w:rPr>
-        <w:drawing>
-          <wp:anchor distT="0" distB="0" distL="114300" distR="114300" simplePos="0" relativeHeight="251663360" behindDoc="1" locked="0" layoutInCell="1" allowOverlap="1">
-            <wp:simplePos x="0" y="0"/>
-            <wp:positionH relativeFrom="column">
-              <wp:posOffset>3790950</wp:posOffset>
-            </wp:positionH>
-            <wp:positionV relativeFrom="paragraph">
-              <wp:posOffset>29210</wp:posOffset>
-            </wp:positionV>
-            <wp:extent cx="2228850" cy="542925"/>
-            <wp:effectExtent l="19050" t="0" r="0" b="9525"/>
-            <wp:wrapTight wrapText="bothSides">
-              <wp:wrapPolygon edited="0">
-                <wp:start x="-185" y="0"/>
-                <wp:lineTo x="-185" y="21979"/>
-                <wp:lineTo x="21600" y="21979"/>
-                <wp:lineTo x="21600" y="0"/>
-                <wp:lineTo x="-185" y="0"/>
-              </wp:wrapPolygon>
-            </wp:wrapTight>
-            <wp:docPr id="6" name="Picture 6" descr="C:\Users\Vaio Sony\AppData\Local\Microsoft\Windows\INetCache\Content.Word\11041470_10202557722342631_642246679_n (1).jpg"/>
-            <wp:cNvGraphicFramePr>
-              <a:graphicFrameLocks xmlns:a="http://schemas.openxmlformats.org/drawingml/2006/main" noChangeAspect="1"/>
-            </wp:cNvGraphicFramePr>
-            <a:graphic xmlns:a="http://schemas.openxmlformats.org/drawingml/2006/main">
-              <a:graphicData uri="http://schemas.openxmlformats.org/drawingml/2006/picture">
-                <pic:pic xmlns:pic="http://schemas.openxmlformats.org/drawingml/2006/picture">
-                  <pic:nvPicPr>
-                    <pic:cNvPr id="0" name="Picture 3" descr="C:\Users\Vaio Sony\AppData\Local\Microsoft\Windows\INetCache\Content.Word\11041470_10202557722342631_642246679_n (1).jpg"/>
-                    <pic:cNvPicPr>
-                      <a:picLocks noChangeAspect="1" noChangeArrowheads="1"/>
-                    </pic:cNvPicPr>
-                  </pic:nvPicPr>
-                  <pic:blipFill>
-                    <a:blip r:embed="rId6">
-                      <a:extLst>
-                        <a:ext uri="{28A0092B-C50C-407E-A947-70E740481C1C}">
-                          <a14:useLocalDpi xmlns:a14="http://schemas.microsoft.com/office/drawing/2010/main" xmlns:wps="http://schemas.microsoft.com/office/word/2010/wordprocessingShape" xmlns:wpi="http://schemas.microsoft.com/office/word/2010/wordprocessingInk" xmlns:wpg="http://schemas.microsoft.com/office/word/2010/wordprocessingGroup" xmlns:w14="http://schemas.microsoft.com/office/word/2010/wordml" xmlns:w="http://schemas.openxmlformats.org/wordprocessingml/2006/main" xmlns:w10="urn:schemas-microsoft-com:office:word" xmlns:wp14="http://schemas.microsoft.com/office/word/2010/wordprocessingDrawing" xmlns:v="urn:schemas-microsoft-com:vml" xmlns:o="urn:schemas-microsoft-com:office:office" xmlns:mc="http://schemas.openxmlformats.org/markup-compatibility/2006" xmlns:wpc="http://schemas.microsoft.com/office/word/2010/wordprocessingCanvas" xmlns="" val="0"/>
-                        </a:ext>
-                      </a:extLst>
-                    </a:blip>
-                    <a:srcRect/>
-                    <a:stretch>
-                      <a:fillRect/>
-                    </a:stretch>
-                  </pic:blipFill>
-                  <pic:spPr bwMode="auto">
-                    <a:xfrm>
-                      <a:off x="0" y="0"/>
-                      <a:ext cx="2228850" cy="542925"/>
-                    </a:xfrm>
-                    <a:prstGeom prst="rect">
-                      <a:avLst/>
-                    </a:prstGeom>
-                    <a:noFill/>
-                    <a:ln>
-                      <a:noFill/>
-                    </a:ln>
-                  </pic:spPr>
-                </pic:pic>
-              </a:graphicData>
-            </a:graphic>
-          </wp:anchor>
-        </w:drawing>
-      </w:r>
-      <w:r>
-        <w:rPr>
-          <w:rFonts w:ascii="Times New Roman" w:hAnsi="Times New Roman" w:cs="Times New Roman"/>
-          <w:sz w:val="36"/>
-          <w:szCs w:val="36"/>
-        </w:rPr>
-        <w:t>Sinta Eka Lestari</w:t>
-      </w:r>
-    </w:p>
-    <w:p>
-      <w:pPr>
-        <w:rPr>
-          <w:sz w:val="32"/>
-          <w:szCs w:val="32"/>
-        </w:rPr>
-      </w:pPr>
-      <w:r>
-        <w:rPr>
-          <w:noProof/>
-          <w:lang w:eastAsia="id-ID"/>
-        </w:rPr>
-        <w:pict>
-          <v:rect id="Rectangle 4" o:spid="_x0000_s1026" style="position:absolute;margin-left:-6.75pt;margin-top:28.6pt;width:484.5pt;height:3.55pt;z-index:251660288;visibility:visible;mso-height-relative:margin;v-text-anchor:middle" o:gfxdata="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" fillcolor="red" strokecolor="red" strokeweight="2pt"/>
-        </w:pict>
-      </w:r>
-      <w:r>
-        <w:rPr>
-          <w:sz w:val="32"/>
-          <w:szCs w:val="32"/>
-        </w:rPr>
-        <w:t>081211631058</w:t>
-      </w:r>
-      <w:r>
-        <w:rPr>
-          <w:sz w:val="32"/>
-          <w:szCs w:val="32"/>
-        </w:rPr>
-        <w:tab/>
-      </w:r>
-    </w:p>
     <w:p>
       <w:pPr>
         <w:rPr>
@@ -143,18 +17,10 @@
           <w:lang w:eastAsia="id-ID"/>
         </w:rPr>
         <w:drawing>
-          <wp:anchor distT="0" distB="0" distL="114300" distR="114300" simplePos="0" relativeHeight="251658240" behindDoc="0" locked="0" layoutInCell="1" allowOverlap="1">
-            <wp:simplePos x="0" y="0"/>
-            <wp:positionH relativeFrom="column">
-              <wp:posOffset>-95250</wp:posOffset>
-            </wp:positionH>
-            <wp:positionV relativeFrom="paragraph">
-              <wp:posOffset>493395</wp:posOffset>
-            </wp:positionV>
-            <wp:extent cx="9029700" cy="4467225"/>
+          <wp:inline distT="0" distB="0" distL="0" distR="0">
+            <wp:extent cx="8863330" cy="5795875"/>
             <wp:effectExtent l="19050" t="0" r="0" b="0"/>
-            <wp:wrapSquare wrapText="bothSides"/>
-            <wp:docPr id="7" name="Picture 7"/>
+            <wp:docPr id="8" name="Picture 8" descr="C:\Users\ASUS\vpworkspace\Transaksi Jual Obat.jpg"/>
             <wp:cNvGraphicFramePr>
               <a:graphicFrameLocks xmlns:a="http://schemas.openxmlformats.org/drawingml/2006/main" noChangeAspect="1"/>
             </wp:cNvGraphicFramePr>
@@ -162,13 +28,13 @@
               <a:graphicData uri="http://schemas.openxmlformats.org/drawingml/2006/picture">
                 <pic:pic xmlns:pic="http://schemas.openxmlformats.org/drawingml/2006/picture">
                   <pic:nvPicPr>
-                    <pic:cNvPr id="0" name="Picture 7"/>
+                    <pic:cNvPr id="0" name="Picture 8" descr="C:\Users\ASUS\vpworkspace\Transaksi Jual Obat.jpg"/>
                     <pic:cNvPicPr>
                       <a:picLocks noChangeAspect="1" noChangeArrowheads="1"/>
                     </pic:cNvPicPr>
                   </pic:nvPicPr>
                   <pic:blipFill>
-                    <a:blip r:embed="rId7"/>
+                    <a:blip r:embed="rId6"/>
                     <a:srcRect/>
                     <a:stretch>
                       <a:fillRect/>
@@ -177,7 +43,7 @@
                   <pic:spPr bwMode="auto">
                     <a:xfrm>
                       <a:off x="0" y="0"/>
-                      <a:ext cx="9029700" cy="4467225"/>
+                      <a:ext cx="8863330" cy="5795875"/>
                     </a:xfrm>
                     <a:prstGeom prst="rect">
                       <a:avLst/>
@@ -193,7 +59,7 @@
                 </pic:pic>
               </a:graphicData>
             </a:graphic>
-          </wp:anchor>
+          </wp:inline>
         </w:drawing>
       </w:r>
     </w:p>
@@ -217,6 +83,10 @@
     </w:p>
     <w:p>
       <w:r>
+        <w:rPr>
+          <w:noProof/>
+          <w:lang w:eastAsia="id-ID"/>
+        </w:rPr>
         <w:drawing>
           <wp:inline distT="0" distB="0" distL="0" distR="0">
             <wp:extent cx="5564065" cy="3328790"/>
@@ -235,7 +105,7 @@
                     </pic:cNvPicPr>
                   </pic:nvPicPr>
                   <pic:blipFill>
-                    <a:blip r:embed="rId8"/>
+                    <a:blip r:embed="rId7"/>
                     <a:srcRect/>
                     <a:stretch>
                       <a:fillRect/>
@@ -270,6 +140,7 @@
       </w:pPr>
     </w:p>
     <w:sectPr>
+      <w:headerReference w:type="default" r:id="rId8"/>
       <w:pgSz w:w="16838" w:h="11906" w:orient="landscape"/>
       <w:pgMar w:top="1440" w:right="1440" w:bottom="1440" w:left="1440" w:header="708" w:footer="708" w:gutter="0"/>
       <w:cols w:space="708"/>
@@ -327,6 +198,43 @@
     </w:p>
   </w:footnote>
 </w:footnotes>
+</file>
+
+<file path=word/header1.xml><?xml version="1.0" encoding="utf-8"?>
+<w:hdr xmlns:ve="http://schemas.openxmlformats.org/markup-compatibility/2006" xmlns:o="urn:schemas-microsoft-com:office:office" xmlns:r="http://schemas.openxmlformats.org/officeDocument/2006/relationships" xmlns:m="http://schemas.openxmlformats.org/officeDocument/2006/math" xmlns:v="urn:schemas-microsoft-com:vml" xmlns:wp="http://schemas.openxmlformats.org/drawingml/2006/wordprocessingDrawing" xmlns:w10="urn:schemas-microsoft-com:office:word" xmlns:w="http://schemas.openxmlformats.org/wordprocessingml/2006/main" xmlns:wne="http://schemas.microsoft.com/office/word/2006/wordml">
+  <w:p>
+    <w:pPr>
+      <w:pStyle w:val="Header"/>
+      <w:rPr>
+        <w:rFonts w:ascii="Times New Roman" w:hAnsi="Times New Roman" w:cs="Times New Roman"/>
+        <w:sz w:val="28"/>
+      </w:rPr>
+    </w:pPr>
+    <w:r>
+      <w:rPr>
+        <w:rFonts w:ascii="Times New Roman" w:hAnsi="Times New Roman" w:cs="Times New Roman"/>
+        <w:sz w:val="28"/>
+      </w:rPr>
+      <w:t>Sinta Eka Lestari</w:t>
+    </w:r>
+  </w:p>
+  <w:p>
+    <w:pPr>
+      <w:pStyle w:val="Header"/>
+      <w:rPr>
+        <w:rFonts w:ascii="Times New Roman" w:hAnsi="Times New Roman" w:cs="Times New Roman"/>
+        <w:sz w:val="28"/>
+      </w:rPr>
+    </w:pPr>
+    <w:r>
+      <w:rPr>
+        <w:rFonts w:ascii="Times New Roman" w:hAnsi="Times New Roman" w:cs="Times New Roman"/>
+        <w:sz w:val="28"/>
+      </w:rPr>
+      <w:t>081211631058</w:t>
+    </w:r>
+  </w:p>
+</w:hdr>
 </file>
 
 <file path=word/styles.xml><?xml version="1.0" encoding="utf-8"?>

</xml_diff>